<commit_message>
Thiet ke - code song module Nguoi quan ly
</commit_message>
<xml_diff>
--- a/Content_.docx
+++ b/Content_.docx
@@ -21,6 +21,11 @@
       <w:pPr>
         <w:pStyle w:val="NoSpacing"/>
       </w:pPr>
+      <w:r>
+        <w:t>Flie câu hỏi là k đc xóa</w:t>
+      </w:r>
+      <w:bookmarkStart w:id="0" w:name="_GoBack"/>
+      <w:bookmarkEnd w:id="0"/>
     </w:p>
     <w:p>
       <w:pPr>
@@ -1692,8 +1697,6 @@
       <w:pPr>
         <w:pStyle w:val="NoSpacing"/>
       </w:pPr>
-      <w:bookmarkStart w:id="0" w:name="_GoBack"/>
-      <w:bookmarkEnd w:id="0"/>
     </w:p>
     <w:tbl>
       <w:tblPr>
@@ -2989,7 +2992,7 @@
 </file>
 
 <file path=customXml/itemProps1.xml><?xml version="1.0" encoding="utf-8"?>
-<ds:datastoreItem xmlns:ds="http://schemas.openxmlformats.org/officeDocument/2006/customXml" ds:itemID="{62C2E784-78D6-4A5F-87A3-5B508145C24B}">
+<ds:datastoreItem xmlns:ds="http://schemas.openxmlformats.org/officeDocument/2006/customXml" ds:itemID="{BA693B44-D568-40DC-B797-9347C65ABCF7}">
   <ds:schemaRefs>
     <ds:schemaRef ds:uri="http://schemas.openxmlformats.org/officeDocument/2006/bibliography"/>
   </ds:schemaRefs>

</xml_diff>

<commit_message>
song taamd 90% version 1.0 app chay được roi! nhung chưa toi uu
</commit_message>
<xml_diff>
--- a/Content_.docx
+++ b/Content_.docx
@@ -8,24 +8,27 @@
         <w:jc w:val="center"/>
       </w:pPr>
       <w:r>
-        <w:t>Module- ALTP</w:t>
-      </w:r>
-    </w:p>
-    <w:p/>
-    <w:p>
-      <w:r>
-        <w:t>Mỗi bảng là 1 class - dữ liệu của bảng sẽ lưu trữ lâu dài trong file</w:t>
-      </w:r>
-    </w:p>
-    <w:p>
-      <w:pPr>
-        <w:pStyle w:val="NoSpacing"/>
-      </w:pPr>
-      <w:r>
-        <w:t>Flie câu hỏi là k đc xóa</w:t>
+        <w:t>d</w:t>
       </w:r>
       <w:bookmarkStart w:id="0" w:name="_GoBack"/>
       <w:bookmarkEnd w:id="0"/>
+      <w:r>
+        <w:t>Module- ALTP</w:t>
+      </w:r>
+    </w:p>
+    <w:p/>
+    <w:p>
+      <w:r>
+        <w:t>Mỗi bảng là 1 class - dữ liệu của bảng sẽ lưu trữ lâu dài trong file</w:t>
+      </w:r>
+    </w:p>
+    <w:p>
+      <w:pPr>
+        <w:pStyle w:val="NoSpacing"/>
+      </w:pPr>
+      <w:r>
+        <w:t>Flie câu hỏi là k đc xóa</w:t>
+      </w:r>
     </w:p>
     <w:p>
       <w:pPr>
@@ -2992,7 +2995,7 @@
 </file>
 
 <file path=customXml/itemProps1.xml><?xml version="1.0" encoding="utf-8"?>
-<ds:datastoreItem xmlns:ds="http://schemas.openxmlformats.org/officeDocument/2006/customXml" ds:itemID="{BA693B44-D568-40DC-B797-9347C65ABCF7}">
+<ds:datastoreItem xmlns:ds="http://schemas.openxmlformats.org/officeDocument/2006/customXml" ds:itemID="{F5E552D6-4B16-4F82-89D9-2B42C9083DFF}">
   <ds:schemaRefs>
     <ds:schemaRef ds:uri="http://schemas.openxmlformats.org/officeDocument/2006/bibliography"/>
   </ds:schemaRefs>

</xml_diff>